<commit_message>
Tarea1, Tarea2, Tarea3, Tarea4 Complete Version 1
</commit_message>
<xml_diff>
--- a/0. Taller CRUD/2CRUD MVC/CRUD MVC parte 1.docx
+++ b/0. Taller CRUD/2CRUD MVC/CRUD MVC parte 1.docx
@@ -2268,6 +2268,7 @@
                 <w:rFonts w:ascii="Arial" w:hAnsi="Arial" w:cs="Arial"/>
                 <w:sz w:val="24"/>
                 <w:szCs w:val="24"/>
+                <w:lang w:val="en-US"/>
               </w:rPr>
             </w:pPr>
             <w:r>
@@ -2344,8 +2345,55 @@
                 <w:rFonts w:ascii="Arial" w:hAnsi="Arial" w:cs="Arial"/>
                 <w:sz w:val="24"/>
                 <w:szCs w:val="24"/>
-              </w:rPr>
-              <w:t>$_REQUEST['a'] : '</w:t>
+                <w:lang w:val="en-US"/>
+              </w:rPr>
+              <w:t>$_REQUEST['a'</w:t>
+            </w:r>
+            <w:proofErr w:type="gramStart"/>
+            <w:r>
+              <w:rPr>
+                <w:rFonts w:ascii="Arial" w:hAnsi="Arial" w:cs="Arial"/>
+                <w:sz w:val="24"/>
+                <w:szCs w:val="24"/>
+                <w:lang w:val="en-US"/>
+              </w:rPr>
+              <w:t>] :</w:t>
+            </w:r>
+            <w:proofErr w:type="gramEnd"/>
+            <w:r>
+              <w:rPr>
+                <w:rFonts w:ascii="Arial" w:hAnsi="Arial" w:cs="Arial"/>
+                <w:sz w:val="24"/>
+                <w:szCs w:val="24"/>
+                <w:lang w:val="en-US"/>
+              </w:rPr>
+              <w:t xml:space="preserve"> 'Index';</w:t>
+            </w:r>
+          </w:p>
+          <w:p>
+            <w:pPr>
+              <w:tabs>
+                <w:tab w:val="left" w:pos="4320"/>
+                <w:tab w:val="left" w:pos="4485"/>
+                <w:tab w:val="left" w:pos="5445"/>
+              </w:tabs>
+              <w:spacing w:after="0" w:line="240" w:lineRule="auto"/>
+              <w:jc w:val="both"/>
+              <w:rPr>
+                <w:rFonts w:ascii="Arial" w:hAnsi="Arial" w:cs="Arial"/>
+                <w:sz w:val="24"/>
+                <w:szCs w:val="24"/>
+                <w:lang w:val="en-US"/>
+              </w:rPr>
+            </w:pPr>
+            <w:r>
+              <w:rPr>
+                <w:rFonts w:ascii="Arial" w:hAnsi="Arial" w:cs="Arial"/>
+                <w:sz w:val="24"/>
+                <w:szCs w:val="24"/>
+                <w:lang w:val="en-US"/>
+              </w:rPr>
+              <w:t xml:space="preserve"> // </w:t>
             </w:r>
             <w:proofErr w:type="spellStart"/>
             <w:r>
@@ -2353,8 +2401,9 @@
                 <w:rFonts w:ascii="Arial" w:hAnsi="Arial" w:cs="Arial"/>
                 <w:sz w:val="24"/>
                 <w:szCs w:val="24"/>
-              </w:rPr>
-              <w:t>Index</w:t>
+                <w:lang w:val="en-US"/>
+              </w:rPr>
+              <w:t>Instancia</w:t>
             </w:r>
             <w:proofErr w:type="spellEnd"/>
             <w:r>
@@ -2362,9 +2411,21 @@
                 <w:rFonts w:ascii="Arial" w:hAnsi="Arial" w:cs="Arial"/>
                 <w:sz w:val="24"/>
                 <w:szCs w:val="24"/>
-              </w:rPr>
-              <w:t>';</w:t>
-            </w:r>
+                <w:lang w:val="en-US"/>
+              </w:rPr>
+              <w:t xml:space="preserve"> el </w:t>
+            </w:r>
+            <w:proofErr w:type="spellStart"/>
+            <w:r>
+              <w:rPr>
+                <w:rFonts w:ascii="Arial" w:hAnsi="Arial" w:cs="Arial"/>
+                <w:sz w:val="24"/>
+                <w:szCs w:val="24"/>
+                <w:lang w:val="en-US"/>
+              </w:rPr>
+              <w:t>controlador</w:t>
+            </w:r>
+            <w:proofErr w:type="spellEnd"/>
           </w:p>
           <w:p>
             <w:pPr>
@@ -2379,15 +2440,57 @@
                 <w:rFonts w:ascii="Arial" w:hAnsi="Arial" w:cs="Arial"/>
                 <w:sz w:val="24"/>
                 <w:szCs w:val="24"/>
-              </w:rPr>
-            </w:pPr>
-            <w:r>
-              <w:rPr>
-                <w:rFonts w:ascii="Arial" w:hAnsi="Arial" w:cs="Arial"/>
-                <w:sz w:val="24"/>
-                <w:szCs w:val="24"/>
-              </w:rPr>
-              <w:t xml:space="preserve"> // Instancia el controlador</w:t>
+                <w:lang w:val="en-US"/>
+              </w:rPr>
+            </w:pPr>
+            <w:r>
+              <w:rPr>
+                <w:rFonts w:ascii="Arial" w:hAnsi="Arial" w:cs="Arial"/>
+                <w:sz w:val="24"/>
+                <w:szCs w:val="24"/>
+                <w:lang w:val="en-US"/>
+              </w:rPr>
+              <w:t xml:space="preserve"> </w:t>
+            </w:r>
+            <w:proofErr w:type="spellStart"/>
+            <w:r>
+              <w:rPr>
+                <w:rFonts w:ascii="Arial" w:hAnsi="Arial" w:cs="Arial"/>
+                <w:sz w:val="24"/>
+                <w:szCs w:val="24"/>
+                <w:lang w:val="en-US"/>
+              </w:rPr>
+              <w:t>require_once</w:t>
+            </w:r>
+            <w:proofErr w:type="spellEnd"/>
+            <w:r>
+              <w:rPr>
+                <w:rFonts w:ascii="Arial" w:hAnsi="Arial" w:cs="Arial"/>
+                <w:sz w:val="24"/>
+                <w:szCs w:val="24"/>
+                <w:lang w:val="en-US"/>
+              </w:rPr>
+              <w:t xml:space="preserve"> "controller/$</w:t>
+            </w:r>
+            <w:proofErr w:type="spellStart"/>
+            <w:r>
+              <w:rPr>
+                <w:rFonts w:ascii="Arial" w:hAnsi="Arial" w:cs="Arial"/>
+                <w:sz w:val="24"/>
+                <w:szCs w:val="24"/>
+                <w:lang w:val="en-US"/>
+              </w:rPr>
+              <w:t>controller.controller.php</w:t>
+            </w:r>
+            <w:proofErr w:type="spellEnd"/>
+            <w:r>
+              <w:rPr>
+                <w:rFonts w:ascii="Arial" w:hAnsi="Arial" w:cs="Arial"/>
+                <w:sz w:val="24"/>
+                <w:szCs w:val="24"/>
+                <w:lang w:val="en-US"/>
+              </w:rPr>
+              <w:t>";</w:t>
             </w:r>
           </w:p>
           <w:p>
@@ -2411,9 +2514,111 @@
                 <w:rFonts w:ascii="Arial" w:hAnsi="Arial" w:cs="Arial"/>
                 <w:sz w:val="24"/>
                 <w:szCs w:val="24"/>
+                <w:lang w:val="en-US"/>
+              </w:rPr>
+              <w:t xml:space="preserve"> $controller = </w:t>
+            </w:r>
+            <w:proofErr w:type="spellStart"/>
+            <w:r>
+              <w:rPr>
+                <w:rFonts w:ascii="Arial" w:hAnsi="Arial" w:cs="Arial"/>
+                <w:sz w:val="24"/>
+                <w:szCs w:val="24"/>
+                <w:lang w:val="en-US"/>
+              </w:rPr>
+              <w:t>ucwords</w:t>
+            </w:r>
+            <w:proofErr w:type="spellEnd"/>
+            <w:r>
+              <w:rPr>
+                <w:rFonts w:ascii="Arial" w:hAnsi="Arial" w:cs="Arial"/>
+                <w:sz w:val="24"/>
+                <w:szCs w:val="24"/>
+                <w:lang w:val="en-US"/>
+              </w:rPr>
+              <w:t>($controller</w:t>
+            </w:r>
+            <w:proofErr w:type="gramStart"/>
+            <w:r>
+              <w:rPr>
+                <w:rFonts w:ascii="Arial" w:hAnsi="Arial" w:cs="Arial"/>
+                <w:sz w:val="24"/>
+                <w:szCs w:val="24"/>
+                <w:lang w:val="en-US"/>
+              </w:rPr>
+              <w:t>) .</w:t>
+            </w:r>
+            <w:proofErr w:type="gramEnd"/>
+            <w:r>
+              <w:rPr>
+                <w:rFonts w:ascii="Arial" w:hAnsi="Arial" w:cs="Arial"/>
+                <w:sz w:val="24"/>
+                <w:szCs w:val="24"/>
+                <w:lang w:val="en-US"/>
+              </w:rPr>
+              <w:t xml:space="preserve"> 'Controller';</w:t>
+            </w:r>
+          </w:p>
+          <w:p>
+            <w:pPr>
+              <w:tabs>
+                <w:tab w:val="left" w:pos="4320"/>
+                <w:tab w:val="left" w:pos="4485"/>
+                <w:tab w:val="left" w:pos="5445"/>
+              </w:tabs>
+              <w:spacing w:after="0" w:line="240" w:lineRule="auto"/>
+              <w:jc w:val="both"/>
+              <w:rPr>
+                <w:rFonts w:ascii="Arial" w:hAnsi="Arial" w:cs="Arial"/>
+                <w:sz w:val="24"/>
+                <w:szCs w:val="24"/>
+                <w:lang w:val="en-US"/>
+              </w:rPr>
+            </w:pPr>
+            <w:r>
+              <w:rPr>
+                <w:rFonts w:ascii="Arial" w:hAnsi="Arial" w:cs="Arial"/>
+                <w:sz w:val="24"/>
+                <w:szCs w:val="24"/>
+                <w:lang w:val="en-US"/>
+              </w:rPr>
+              <w:t xml:space="preserve"> $controller = new $controller;</w:t>
+            </w:r>
+          </w:p>
+          <w:p>
+            <w:pPr>
+              <w:tabs>
+                <w:tab w:val="left" w:pos="4320"/>
+                <w:tab w:val="left" w:pos="4485"/>
+                <w:tab w:val="left" w:pos="5445"/>
+              </w:tabs>
+              <w:spacing w:after="0" w:line="240" w:lineRule="auto"/>
+              <w:jc w:val="both"/>
+              <w:rPr>
+                <w:rFonts w:ascii="Arial" w:hAnsi="Arial" w:cs="Arial"/>
+                <w:sz w:val="24"/>
+                <w:szCs w:val="24"/>
+                <w:lang w:val="en-US"/>
+              </w:rPr>
+            </w:pPr>
+            <w:r>
+              <w:rPr>
+                <w:rFonts w:ascii="Arial" w:hAnsi="Arial" w:cs="Arial"/>
+                <w:sz w:val="24"/>
+                <w:szCs w:val="24"/>
+                <w:lang w:val="en-US"/>
               </w:rPr>
               <w:t xml:space="preserve"> </w:t>
             </w:r>
+            <w:r>
+              <w:rPr>
+                <w:rFonts w:ascii="Arial" w:hAnsi="Arial" w:cs="Arial"/>
+                <w:sz w:val="24"/>
+                <w:szCs w:val="24"/>
+                <w:lang w:val="en-US"/>
+              </w:rPr>
+              <w:t xml:space="preserve">// Llama la </w:t>
+            </w:r>
             <w:proofErr w:type="spellStart"/>
             <w:r>
               <w:rPr>
@@ -2422,17 +2627,34 @@
                 <w:szCs w:val="24"/>
                 <w:lang w:val="en-US"/>
               </w:rPr>
-              <w:t>require_once</w:t>
+              <w:t>acción</w:t>
             </w:r>
             <w:proofErr w:type="spellEnd"/>
-            <w:r>
-              <w:rPr>
-                <w:rFonts w:ascii="Arial" w:hAnsi="Arial" w:cs="Arial"/>
-                <w:sz w:val="24"/>
-                <w:szCs w:val="24"/>
-                <w:lang w:val="en-US"/>
-              </w:rPr>
-              <w:t xml:space="preserve"> "controller/$</w:t>
+          </w:p>
+          <w:p>
+            <w:pPr>
+              <w:tabs>
+                <w:tab w:val="left" w:pos="4320"/>
+                <w:tab w:val="left" w:pos="4485"/>
+                <w:tab w:val="left" w:pos="5445"/>
+              </w:tabs>
+              <w:spacing w:after="0" w:line="240" w:lineRule="auto"/>
+              <w:jc w:val="both"/>
+              <w:rPr>
+                <w:rFonts w:ascii="Arial" w:hAnsi="Arial" w:cs="Arial"/>
+                <w:sz w:val="24"/>
+                <w:szCs w:val="24"/>
+                <w:lang w:val="en-US"/>
+              </w:rPr>
+            </w:pPr>
+            <w:r>
+              <w:rPr>
+                <w:rFonts w:ascii="Arial" w:hAnsi="Arial" w:cs="Arial"/>
+                <w:sz w:val="24"/>
+                <w:szCs w:val="24"/>
+                <w:lang w:val="en-US"/>
+              </w:rPr>
+              <w:t xml:space="preserve"> </w:t>
             </w:r>
             <w:proofErr w:type="spellStart"/>
             <w:r>
@@ -2442,7 +2664,17 @@
                 <w:szCs w:val="24"/>
                 <w:lang w:val="en-US"/>
               </w:rPr>
-              <w:t>controller.controller.php</w:t>
+              <w:t>call_user_</w:t>
+            </w:r>
+            <w:proofErr w:type="gramStart"/>
+            <w:r>
+              <w:rPr>
+                <w:rFonts w:ascii="Arial" w:hAnsi="Arial" w:cs="Arial"/>
+                <w:sz w:val="24"/>
+                <w:szCs w:val="24"/>
+                <w:lang w:val="en-US"/>
+              </w:rPr>
+              <w:t>func</w:t>
             </w:r>
             <w:proofErr w:type="spellEnd"/>
             <w:r>
@@ -2452,7 +2684,37 @@
                 <w:szCs w:val="24"/>
                 <w:lang w:val="en-US"/>
               </w:rPr>
-              <w:t>";</w:t>
+              <w:t>( array</w:t>
+            </w:r>
+            <w:proofErr w:type="gramEnd"/>
+            <w:r>
+              <w:rPr>
+                <w:rFonts w:ascii="Arial" w:hAnsi="Arial" w:cs="Arial"/>
+                <w:sz w:val="24"/>
+                <w:szCs w:val="24"/>
+                <w:lang w:val="en-US"/>
+              </w:rPr>
+              <w:t>( $controller, $</w:t>
+            </w:r>
+            <w:proofErr w:type="spellStart"/>
+            <w:r>
+              <w:rPr>
+                <w:rFonts w:ascii="Arial" w:hAnsi="Arial" w:cs="Arial"/>
+                <w:sz w:val="24"/>
+                <w:szCs w:val="24"/>
+                <w:lang w:val="en-US"/>
+              </w:rPr>
+              <w:t>accion</w:t>
+            </w:r>
+            <w:proofErr w:type="spellEnd"/>
+            <w:r>
+              <w:rPr>
+                <w:rFonts w:ascii="Arial" w:hAnsi="Arial" w:cs="Arial"/>
+                <w:sz w:val="24"/>
+                <w:szCs w:val="24"/>
+                <w:lang w:val="en-US"/>
+              </w:rPr>
+              <w:t xml:space="preserve"> ) );</w:t>
             </w:r>
           </w:p>
           <w:p>
@@ -2468,98 +2730,6 @@
                 <w:rFonts w:ascii="Arial" w:hAnsi="Arial" w:cs="Arial"/>
                 <w:sz w:val="24"/>
                 <w:szCs w:val="24"/>
-                <w:lang w:val="en-US"/>
-              </w:rPr>
-            </w:pPr>
-            <w:r>
-              <w:rPr>
-                <w:rFonts w:ascii="Arial" w:hAnsi="Arial" w:cs="Arial"/>
-                <w:sz w:val="24"/>
-                <w:szCs w:val="24"/>
-                <w:lang w:val="en-US"/>
-              </w:rPr>
-              <w:t xml:space="preserve"> $controller = </w:t>
-            </w:r>
-            <w:proofErr w:type="spellStart"/>
-            <w:r>
-              <w:rPr>
-                <w:rFonts w:ascii="Arial" w:hAnsi="Arial" w:cs="Arial"/>
-                <w:sz w:val="24"/>
-                <w:szCs w:val="24"/>
-                <w:lang w:val="en-US"/>
-              </w:rPr>
-              <w:t>ucwords</w:t>
-            </w:r>
-            <w:proofErr w:type="spellEnd"/>
-            <w:r>
-              <w:rPr>
-                <w:rFonts w:ascii="Arial" w:hAnsi="Arial" w:cs="Arial"/>
-                <w:sz w:val="24"/>
-                <w:szCs w:val="24"/>
-                <w:lang w:val="en-US"/>
-              </w:rPr>
-              <w:t>($controller</w:t>
-            </w:r>
-            <w:proofErr w:type="gramStart"/>
-            <w:r>
-              <w:rPr>
-                <w:rFonts w:ascii="Arial" w:hAnsi="Arial" w:cs="Arial"/>
-                <w:sz w:val="24"/>
-                <w:szCs w:val="24"/>
-                <w:lang w:val="en-US"/>
-              </w:rPr>
-              <w:t>) .</w:t>
-            </w:r>
-            <w:proofErr w:type="gramEnd"/>
-            <w:r>
-              <w:rPr>
-                <w:rFonts w:ascii="Arial" w:hAnsi="Arial" w:cs="Arial"/>
-                <w:sz w:val="24"/>
-                <w:szCs w:val="24"/>
-                <w:lang w:val="en-US"/>
-              </w:rPr>
-              <w:t xml:space="preserve"> 'Controller';</w:t>
-            </w:r>
-          </w:p>
-          <w:p>
-            <w:pPr>
-              <w:tabs>
-                <w:tab w:val="left" w:pos="4320"/>
-                <w:tab w:val="left" w:pos="4485"/>
-                <w:tab w:val="left" w:pos="5445"/>
-              </w:tabs>
-              <w:spacing w:after="0" w:line="240" w:lineRule="auto"/>
-              <w:jc w:val="both"/>
-              <w:rPr>
-                <w:rFonts w:ascii="Arial" w:hAnsi="Arial" w:cs="Arial"/>
-                <w:sz w:val="24"/>
-                <w:szCs w:val="24"/>
-                <w:lang w:val="en-US"/>
-              </w:rPr>
-            </w:pPr>
-            <w:r>
-              <w:rPr>
-                <w:rFonts w:ascii="Arial" w:hAnsi="Arial" w:cs="Arial"/>
-                <w:sz w:val="24"/>
-                <w:szCs w:val="24"/>
-                <w:lang w:val="en-US"/>
-              </w:rPr>
-              <w:t xml:space="preserve"> $controller = new $controller;</w:t>
-            </w:r>
-          </w:p>
-          <w:p>
-            <w:pPr>
-              <w:tabs>
-                <w:tab w:val="left" w:pos="4320"/>
-                <w:tab w:val="left" w:pos="4485"/>
-                <w:tab w:val="left" w:pos="5445"/>
-              </w:tabs>
-              <w:spacing w:after="0" w:line="240" w:lineRule="auto"/>
-              <w:jc w:val="both"/>
-              <w:rPr>
-                <w:rFonts w:ascii="Arial" w:hAnsi="Arial" w:cs="Arial"/>
-                <w:sz w:val="24"/>
-                <w:szCs w:val="24"/>
               </w:rPr>
             </w:pPr>
             <w:r>
@@ -2577,109 +2747,7 @@
                 <w:sz w:val="24"/>
                 <w:szCs w:val="24"/>
               </w:rPr>
-              <w:t>// Llama la acción</w:t>
-            </w:r>
-          </w:p>
-          <w:p>
-            <w:pPr>
-              <w:tabs>
-                <w:tab w:val="left" w:pos="4320"/>
-                <w:tab w:val="left" w:pos="4485"/>
-                <w:tab w:val="left" w:pos="5445"/>
-              </w:tabs>
-              <w:spacing w:after="0" w:line="240" w:lineRule="auto"/>
-              <w:jc w:val="both"/>
-              <w:rPr>
-                <w:rFonts w:ascii="Arial" w:hAnsi="Arial" w:cs="Arial"/>
-                <w:sz w:val="24"/>
-                <w:szCs w:val="24"/>
-              </w:rPr>
-            </w:pPr>
-            <w:r>
-              <w:rPr>
-                <w:rFonts w:ascii="Arial" w:hAnsi="Arial" w:cs="Arial"/>
-                <w:sz w:val="24"/>
-                <w:szCs w:val="24"/>
-              </w:rPr>
-              <w:t xml:space="preserve"> </w:t>
-            </w:r>
-            <w:proofErr w:type="spellStart"/>
-            <w:r>
-              <w:rPr>
-                <w:rFonts w:ascii="Arial" w:hAnsi="Arial" w:cs="Arial"/>
-                <w:sz w:val="24"/>
-                <w:szCs w:val="24"/>
-              </w:rPr>
-              <w:t>call_user_func</w:t>
-            </w:r>
-            <w:proofErr w:type="spellEnd"/>
-            <w:r>
-              <w:rPr>
-                <w:rFonts w:ascii="Arial" w:hAnsi="Arial" w:cs="Arial"/>
-                <w:sz w:val="24"/>
-                <w:szCs w:val="24"/>
-              </w:rPr>
-              <w:t>( array( $</w:t>
-            </w:r>
-            <w:proofErr w:type="spellStart"/>
-            <w:r>
-              <w:rPr>
-                <w:rFonts w:ascii="Arial" w:hAnsi="Arial" w:cs="Arial"/>
-                <w:sz w:val="24"/>
-                <w:szCs w:val="24"/>
-              </w:rPr>
-              <w:t>controller</w:t>
-            </w:r>
-            <w:proofErr w:type="spellEnd"/>
-            <w:r>
-              <w:rPr>
-                <w:rFonts w:ascii="Arial" w:hAnsi="Arial" w:cs="Arial"/>
-                <w:sz w:val="24"/>
-                <w:szCs w:val="24"/>
-              </w:rPr>
-              <w:t>, $</w:t>
-            </w:r>
-            <w:proofErr w:type="spellStart"/>
-            <w:r>
-              <w:rPr>
-                <w:rFonts w:ascii="Arial" w:hAnsi="Arial" w:cs="Arial"/>
-                <w:sz w:val="24"/>
-                <w:szCs w:val="24"/>
-              </w:rPr>
-              <w:t>accion</w:t>
-            </w:r>
-            <w:proofErr w:type="spellEnd"/>
-            <w:r>
-              <w:rPr>
-                <w:rFonts w:ascii="Arial" w:hAnsi="Arial" w:cs="Arial"/>
-                <w:sz w:val="24"/>
-                <w:szCs w:val="24"/>
-              </w:rPr>
-              <w:t xml:space="preserve"> ) );</w:t>
-            </w:r>
-          </w:p>
-          <w:p>
-            <w:pPr>
-              <w:tabs>
-                <w:tab w:val="left" w:pos="4320"/>
-                <w:tab w:val="left" w:pos="4485"/>
-                <w:tab w:val="left" w:pos="5445"/>
-              </w:tabs>
-              <w:spacing w:after="0" w:line="240" w:lineRule="auto"/>
-              <w:jc w:val="both"/>
-              <w:rPr>
-                <w:rFonts w:ascii="Arial" w:hAnsi="Arial" w:cs="Arial"/>
-                <w:sz w:val="24"/>
-                <w:szCs w:val="24"/>
-              </w:rPr>
-            </w:pPr>
-            <w:r>
-              <w:rPr>
-                <w:rFonts w:ascii="Arial" w:hAnsi="Arial" w:cs="Arial"/>
-                <w:sz w:val="24"/>
-                <w:szCs w:val="24"/>
-              </w:rPr>
-              <w:t xml:space="preserve"> }</w:t>
+              <w:t>}</w:t>
             </w:r>
           </w:p>
         </w:tc>
@@ -3988,6 +4056,7 @@
             <w:r>
               <w:rPr>
                 <w:rFonts w:ascii="Arial" w:hAnsi="Arial" w:cs="Arial"/>
+                <w:noProof/>
                 <w:color w:val="000000" w:themeColor="text1"/>
                 <w:sz w:val="24"/>
                 <w:szCs w:val="24"/>
@@ -4089,8 +4158,6 @@
                 <w:lang w:val="es-MX"/>
               </w:rPr>
             </w:pPr>
-            <w:bookmarkStart w:id="0" w:name="_GoBack"/>
-            <w:bookmarkEnd w:id="0"/>
           </w:p>
           <w:p>
             <w:pPr>
@@ -4198,6 +4265,7 @@
             <w:r>
               <w:rPr>
                 <w:rFonts w:ascii="Arial" w:hAnsi="Arial" w:cs="Arial"/>
+                <w:noProof/>
                 <w:color w:val="000000" w:themeColor="text1"/>
                 <w:sz w:val="24"/>
                 <w:szCs w:val="24"/>
@@ -4350,6 +4418,7 @@
             <w:r>
               <w:rPr>
                 <w:rFonts w:ascii="Arial" w:hAnsi="Arial" w:cs="Arial"/>
+                <w:noProof/>
                 <w:color w:val="000000" w:themeColor="text1"/>
                 <w:sz w:val="24"/>
                 <w:szCs w:val="24"/>
@@ -4478,6 +4547,109 @@
                 <w:lang w:val="es-MX"/>
               </w:rPr>
             </w:pPr>
+            <w:proofErr w:type="spellStart"/>
+            <w:r>
+              <w:rPr>
+                <w:rFonts w:ascii="Arial" w:hAnsi="Arial" w:cs="Arial"/>
+                <w:color w:val="000000" w:themeColor="text1"/>
+                <w:sz w:val="24"/>
+                <w:szCs w:val="24"/>
+                <w:lang w:val="es-MX"/>
+              </w:rPr>
+              <w:t>Index.php</w:t>
+            </w:r>
+            <w:proofErr w:type="spellEnd"/>
+          </w:p>
+          <w:p>
+            <w:pPr>
+              <w:pStyle w:val="Prrafodelista"/>
+              <w:tabs>
+                <w:tab w:val="left" w:pos="4320"/>
+                <w:tab w:val="left" w:pos="4485"/>
+                <w:tab w:val="left" w:pos="5445"/>
+              </w:tabs>
+              <w:spacing w:after="0" w:line="240" w:lineRule="auto"/>
+              <w:ind w:left="0"/>
+              <w:jc w:val="both"/>
+              <w:rPr>
+                <w:rFonts w:ascii="Arial" w:hAnsi="Arial" w:cs="Arial"/>
+                <w:color w:val="000000" w:themeColor="text1"/>
+                <w:sz w:val="24"/>
+                <w:szCs w:val="24"/>
+                <w:lang w:val="es-MX"/>
+              </w:rPr>
+            </w:pPr>
+          </w:p>
+          <w:p>
+            <w:pPr>
+              <w:pStyle w:val="Prrafodelista"/>
+              <w:tabs>
+                <w:tab w:val="left" w:pos="4320"/>
+                <w:tab w:val="left" w:pos="4485"/>
+                <w:tab w:val="left" w:pos="5445"/>
+              </w:tabs>
+              <w:spacing w:after="0" w:line="240" w:lineRule="auto"/>
+              <w:ind w:left="0"/>
+              <w:jc w:val="both"/>
+              <w:rPr>
+                <w:rFonts w:ascii="Arial" w:hAnsi="Arial" w:cs="Arial"/>
+                <w:color w:val="000000" w:themeColor="text1"/>
+                <w:sz w:val="24"/>
+                <w:szCs w:val="24"/>
+                <w:lang w:val="es-MX"/>
+              </w:rPr>
+            </w:pPr>
+            <w:r>
+              <w:rPr>
+                <w:rFonts w:ascii="Arial" w:hAnsi="Arial" w:cs="Arial"/>
+                <w:noProof/>
+                <w:color w:val="000000" w:themeColor="text1"/>
+                <w:sz w:val="24"/>
+                <w:szCs w:val="24"/>
+                <w:lang w:val="es-MX"/>
+              </w:rPr>
+              <w:drawing>
+                <wp:inline distT="0" distB="0" distL="0" distR="0" wp14:anchorId="78A752A1" wp14:editId="068F3F42">
+                  <wp:extent cx="4993419" cy="2665643"/>
+                  <wp:effectExtent l="0" t="0" r="0" b="1905"/>
+                  <wp:docPr id="4" name="Imagen 4"/>
+                  <wp:cNvGraphicFramePr>
+                    <a:graphicFrameLocks xmlns:a="http://schemas.openxmlformats.org/drawingml/2006/main" noChangeAspect="1"/>
+                  </wp:cNvGraphicFramePr>
+                  <a:graphic xmlns:a="http://schemas.openxmlformats.org/drawingml/2006/main">
+                    <a:graphicData uri="http://schemas.openxmlformats.org/drawingml/2006/picture">
+                      <pic:pic xmlns:pic="http://schemas.openxmlformats.org/drawingml/2006/picture">
+                        <pic:nvPicPr>
+                          <pic:cNvPr id="4" name="index.png"/>
+                          <pic:cNvPicPr/>
+                        </pic:nvPicPr>
+                        <pic:blipFill>
+                          <a:blip r:embed="rId12" cstate="print">
+                            <a:extLst>
+                              <a:ext uri="{28A0092B-C50C-407E-A947-70E740481C1C}">
+                                <a14:useLocalDpi xmlns:a14="http://schemas.microsoft.com/office/drawing/2010/main" val="0"/>
+                              </a:ext>
+                            </a:extLst>
+                          </a:blip>
+                          <a:stretch>
+                            <a:fillRect/>
+                          </a:stretch>
+                        </pic:blipFill>
+                        <pic:spPr>
+                          <a:xfrm>
+                            <a:off x="0" y="0"/>
+                            <a:ext cx="5005755" cy="2672228"/>
+                          </a:xfrm>
+                          <a:prstGeom prst="rect">
+                            <a:avLst/>
+                          </a:prstGeom>
+                        </pic:spPr>
+                      </pic:pic>
+                    </a:graphicData>
+                  </a:graphic>
+                </wp:inline>
+              </w:drawing>
+            </w:r>
           </w:p>
         </w:tc>
       </w:tr>
@@ -4558,6 +4730,109 @@
                 <w:lang w:val="es-MX"/>
               </w:rPr>
             </w:pPr>
+            <w:proofErr w:type="spellStart"/>
+            <w:r>
+              <w:rPr>
+                <w:rFonts w:ascii="Arial" w:hAnsi="Arial" w:cs="Arial"/>
+                <w:color w:val="000000" w:themeColor="text1"/>
+                <w:sz w:val="24"/>
+                <w:szCs w:val="24"/>
+                <w:lang w:val="es-MX"/>
+              </w:rPr>
+              <w:t>Conexión.php</w:t>
+            </w:r>
+            <w:proofErr w:type="spellEnd"/>
+          </w:p>
+          <w:p>
+            <w:pPr>
+              <w:pStyle w:val="Prrafodelista"/>
+              <w:tabs>
+                <w:tab w:val="left" w:pos="4320"/>
+                <w:tab w:val="left" w:pos="4485"/>
+                <w:tab w:val="left" w:pos="5445"/>
+              </w:tabs>
+              <w:spacing w:after="0" w:line="240" w:lineRule="auto"/>
+              <w:ind w:left="0"/>
+              <w:jc w:val="both"/>
+              <w:rPr>
+                <w:rFonts w:ascii="Arial" w:hAnsi="Arial" w:cs="Arial"/>
+                <w:color w:val="000000" w:themeColor="text1"/>
+                <w:sz w:val="24"/>
+                <w:szCs w:val="24"/>
+                <w:lang w:val="es-MX"/>
+              </w:rPr>
+            </w:pPr>
+          </w:p>
+          <w:p>
+            <w:pPr>
+              <w:pStyle w:val="Prrafodelista"/>
+              <w:tabs>
+                <w:tab w:val="left" w:pos="4320"/>
+                <w:tab w:val="left" w:pos="4485"/>
+                <w:tab w:val="left" w:pos="5445"/>
+              </w:tabs>
+              <w:spacing w:after="0" w:line="240" w:lineRule="auto"/>
+              <w:ind w:left="0"/>
+              <w:jc w:val="both"/>
+              <w:rPr>
+                <w:rFonts w:ascii="Arial" w:hAnsi="Arial" w:cs="Arial"/>
+                <w:color w:val="000000" w:themeColor="text1"/>
+                <w:sz w:val="24"/>
+                <w:szCs w:val="24"/>
+                <w:lang w:val="es-MX"/>
+              </w:rPr>
+            </w:pPr>
+            <w:r>
+              <w:rPr>
+                <w:rFonts w:ascii="Arial" w:hAnsi="Arial" w:cs="Arial"/>
+                <w:noProof/>
+                <w:color w:val="000000" w:themeColor="text1"/>
+                <w:sz w:val="24"/>
+                <w:szCs w:val="24"/>
+                <w:lang w:val="es-MX"/>
+              </w:rPr>
+              <w:drawing>
+                <wp:inline distT="0" distB="0" distL="0" distR="0" wp14:anchorId="7BF59DE5" wp14:editId="1BB35501">
+                  <wp:extent cx="5057030" cy="2190350"/>
+                  <wp:effectExtent l="0" t="0" r="0" b="635"/>
+                  <wp:docPr id="9" name="Imagen 9"/>
+                  <wp:cNvGraphicFramePr>
+                    <a:graphicFrameLocks xmlns:a="http://schemas.openxmlformats.org/drawingml/2006/main" noChangeAspect="1"/>
+                  </wp:cNvGraphicFramePr>
+                  <a:graphic xmlns:a="http://schemas.openxmlformats.org/drawingml/2006/main">
+                    <a:graphicData uri="http://schemas.openxmlformats.org/drawingml/2006/picture">
+                      <pic:pic xmlns:pic="http://schemas.openxmlformats.org/drawingml/2006/picture">
+                        <pic:nvPicPr>
+                          <pic:cNvPr id="9" name="conexion-db.png"/>
+                          <pic:cNvPicPr/>
+                        </pic:nvPicPr>
+                        <pic:blipFill>
+                          <a:blip r:embed="rId13" cstate="print">
+                            <a:extLst>
+                              <a:ext uri="{28A0092B-C50C-407E-A947-70E740481C1C}">
+                                <a14:useLocalDpi xmlns:a14="http://schemas.microsoft.com/office/drawing/2010/main" val="0"/>
+                              </a:ext>
+                            </a:extLst>
+                          </a:blip>
+                          <a:stretch>
+                            <a:fillRect/>
+                          </a:stretch>
+                        </pic:blipFill>
+                        <pic:spPr>
+                          <a:xfrm>
+                            <a:off x="0" y="0"/>
+                            <a:ext cx="5079273" cy="2199984"/>
+                          </a:xfrm>
+                          <a:prstGeom prst="rect">
+                            <a:avLst/>
+                          </a:prstGeom>
+                        </pic:spPr>
+                      </pic:pic>
+                    </a:graphicData>
+                  </a:graphic>
+                </wp:inline>
+              </w:drawing>
+            </w:r>
           </w:p>
         </w:tc>
       </w:tr>
@@ -4605,6 +4880,26 @@
     <w:p>
       <w:pPr>
         <w:pStyle w:val="Prrafodelista"/>
+        <w:tabs>
+          <w:tab w:val="left" w:pos="4320"/>
+          <w:tab w:val="left" w:pos="4485"/>
+          <w:tab w:val="left" w:pos="5445"/>
+        </w:tabs>
+        <w:spacing w:after="0" w:line="240" w:lineRule="auto"/>
+        <w:ind w:left="360"/>
+        <w:jc w:val="both"/>
+        <w:rPr>
+          <w:rFonts w:ascii="Arial" w:hAnsi="Arial" w:cs="Arial"/>
+          <w:color w:val="000000" w:themeColor="text1"/>
+          <w:sz w:val="24"/>
+          <w:szCs w:val="24"/>
+          <w:lang w:val="es-MX"/>
+        </w:rPr>
+      </w:pPr>
+    </w:p>
+    <w:p>
+      <w:pPr>
+        <w:pStyle w:val="Prrafodelista"/>
         <w:numPr>
           <w:ilvl w:val="0"/>
           <w:numId w:val="1"/>
@@ -4621,6 +4916,7 @@
           <w:sz w:val="24"/>
           <w:szCs w:val="24"/>
         </w:rPr>
+        <w:lastRenderedPageBreak/>
         <w:t>¿</w:t>
       </w:r>
       <w:r>
@@ -4664,6 +4960,28 @@
           <w:szCs w:val="24"/>
         </w:rPr>
         <w:t>Explica en un párrafo de 57 palabras.</w:t>
+      </w:r>
+    </w:p>
+    <w:p>
+      <w:pPr>
+        <w:pStyle w:val="Prrafodelista"/>
+        <w:numPr>
+          <w:ilvl w:val="1"/>
+          <w:numId w:val="1"/>
+        </w:numPr>
+        <w:rPr>
+          <w:rFonts w:ascii="Arial" w:hAnsi="Arial" w:cs="Arial"/>
+          <w:sz w:val="24"/>
+          <w:szCs w:val="24"/>
+        </w:rPr>
+      </w:pPr>
+      <w:r>
+        <w:rPr>
+          <w:rFonts w:ascii="Arial" w:hAnsi="Arial" w:cs="Arial"/>
+          <w:sz w:val="24"/>
+          <w:szCs w:val="24"/>
+        </w:rPr>
+        <w:t xml:space="preserve">Palabra reservada del lenguaje PHP para requerir un archivo una sola vez. </w:t>
       </w:r>
     </w:p>
     <w:p>
@@ -4728,6 +5046,48 @@
     <w:p>
       <w:pPr>
         <w:pStyle w:val="Prrafodelista"/>
+        <w:numPr>
+          <w:ilvl w:val="1"/>
+          <w:numId w:val="1"/>
+        </w:numPr>
+        <w:spacing w:after="0" w:line="240" w:lineRule="auto"/>
+        <w:jc w:val="both"/>
+        <w:rPr>
+          <w:rFonts w:ascii="Arial" w:hAnsi="Arial" w:cs="Arial"/>
+          <w:sz w:val="24"/>
+          <w:szCs w:val="24"/>
+        </w:rPr>
+      </w:pPr>
+      <w:r>
+        <w:rPr>
+          <w:rFonts w:ascii="Arial" w:hAnsi="Arial" w:cs="Arial"/>
+          <w:sz w:val="24"/>
+          <w:szCs w:val="24"/>
+        </w:rPr>
+        <w:t xml:space="preserve">Es una librería de PHP que dentro de </w:t>
+      </w:r>
+      <w:proofErr w:type="gramStart"/>
+      <w:r>
+        <w:rPr>
+          <w:rFonts w:ascii="Arial" w:hAnsi="Arial" w:cs="Arial"/>
+          <w:sz w:val="24"/>
+          <w:szCs w:val="24"/>
+        </w:rPr>
+        <w:t>otras cosa</w:t>
+      </w:r>
+      <w:proofErr w:type="gramEnd"/>
+      <w:r>
+        <w:rPr>
+          <w:rFonts w:ascii="Arial" w:hAnsi="Arial" w:cs="Arial"/>
+          <w:sz w:val="24"/>
+          <w:szCs w:val="24"/>
+        </w:rPr>
+        <w:t xml:space="preserve"> permite la conexión a una base de datos, ya sea MySQL, SQLite, Oracle,  …. </w:t>
+      </w:r>
+    </w:p>
+    <w:p>
+      <w:pPr>
+        <w:pStyle w:val="Prrafodelista"/>
         <w:rPr>
           <w:rFonts w:ascii="Arial" w:hAnsi="Arial" w:cs="Arial"/>
           <w:sz w:val="24"/>
@@ -4846,6 +5206,367 @@
         </w:rPr>
         <w:t xml:space="preserve"> mismo. </w:t>
       </w:r>
+    </w:p>
+    <w:p>
+      <w:pPr>
+        <w:pStyle w:val="Prrafodelista"/>
+        <w:numPr>
+          <w:ilvl w:val="1"/>
+          <w:numId w:val="1"/>
+        </w:numPr>
+        <w:spacing w:after="0" w:line="240" w:lineRule="auto"/>
+        <w:jc w:val="both"/>
+        <w:rPr>
+          <w:rFonts w:ascii="Arial" w:hAnsi="Arial" w:cs="Arial"/>
+          <w:sz w:val="24"/>
+          <w:szCs w:val="24"/>
+        </w:rPr>
+      </w:pPr>
+      <w:proofErr w:type="gramStart"/>
+      <w:r>
+        <w:rPr>
+          <w:rFonts w:ascii="Arial" w:hAnsi="Arial" w:cs="Arial"/>
+          <w:sz w:val="24"/>
+          <w:szCs w:val="24"/>
+        </w:rPr>
+        <w:t>El modelo</w:t>
+      </w:r>
+      <w:r>
+        <w:rPr>
+          <w:rFonts w:ascii="Arial" w:hAnsi="Arial" w:cs="Arial"/>
+          <w:sz w:val="24"/>
+          <w:szCs w:val="24"/>
+        </w:rPr>
+        <w:t xml:space="preserve"> </w:t>
+      </w:r>
+      <w:r>
+        <w:rPr>
+          <w:rFonts w:ascii="Arial" w:hAnsi="Arial" w:cs="Arial"/>
+          <w:sz w:val="24"/>
+          <w:szCs w:val="24"/>
+        </w:rPr>
+        <w:t>vista</w:t>
+      </w:r>
+      <w:proofErr w:type="gramEnd"/>
+      <w:r>
+        <w:rPr>
+          <w:rFonts w:ascii="Arial" w:hAnsi="Arial" w:cs="Arial"/>
+          <w:sz w:val="24"/>
+          <w:szCs w:val="24"/>
+        </w:rPr>
+        <w:t xml:space="preserve"> controlador es un sistema para el desarrollo de aplicaciones web que permite estructurar nuestro código, separándolo en tres instancias principales: modelo, vista y controlador. </w:t>
+      </w:r>
+    </w:p>
+    <w:p>
+      <w:pPr>
+        <w:pStyle w:val="Prrafodelista"/>
+        <w:spacing w:after="0" w:line="240" w:lineRule="auto"/>
+        <w:ind w:left="1080"/>
+        <w:jc w:val="both"/>
+        <w:rPr>
+          <w:rFonts w:ascii="Arial" w:hAnsi="Arial" w:cs="Arial"/>
+          <w:sz w:val="24"/>
+          <w:szCs w:val="24"/>
+        </w:rPr>
+      </w:pPr>
+    </w:p>
+    <w:p>
+      <w:pPr>
+        <w:pStyle w:val="Prrafodelista"/>
+        <w:spacing w:after="0" w:line="240" w:lineRule="auto"/>
+        <w:ind w:left="1080"/>
+        <w:jc w:val="both"/>
+        <w:rPr>
+          <w:rFonts w:ascii="Arial" w:hAnsi="Arial" w:cs="Arial"/>
+          <w:sz w:val="24"/>
+          <w:szCs w:val="24"/>
+        </w:rPr>
+      </w:pPr>
+      <w:r>
+        <w:rPr>
+          <w:rFonts w:ascii="Arial" w:hAnsi="Arial" w:cs="Arial"/>
+          <w:sz w:val="24"/>
+          <w:szCs w:val="24"/>
+        </w:rPr>
+        <w:drawing>
+          <wp:inline distT="0" distB="0" distL="0" distR="0" wp14:anchorId="2B7F5837" wp14:editId="4F67F884">
+            <wp:extent cx="4715533" cy="2410161"/>
+            <wp:effectExtent l="0" t="0" r="8890" b="9525"/>
+            <wp:docPr id="10" name="Imagen 10"/>
+            <wp:cNvGraphicFramePr>
+              <a:graphicFrameLocks xmlns:a="http://schemas.openxmlformats.org/drawingml/2006/main" noChangeAspect="1"/>
+            </wp:cNvGraphicFramePr>
+            <a:graphic xmlns:a="http://schemas.openxmlformats.org/drawingml/2006/main">
+              <a:graphicData uri="http://schemas.openxmlformats.org/drawingml/2006/picture">
+                <pic:pic xmlns:pic="http://schemas.openxmlformats.org/drawingml/2006/picture">
+                  <pic:nvPicPr>
+                    <pic:cNvPr id="1" name=""/>
+                    <pic:cNvPicPr/>
+                  </pic:nvPicPr>
+                  <pic:blipFill>
+                    <a:blip r:embed="rId14"/>
+                    <a:stretch>
+                      <a:fillRect/>
+                    </a:stretch>
+                  </pic:blipFill>
+                  <pic:spPr>
+                    <a:xfrm>
+                      <a:off x="0" y="0"/>
+                      <a:ext cx="4715533" cy="2410161"/>
+                    </a:xfrm>
+                    <a:prstGeom prst="rect">
+                      <a:avLst/>
+                    </a:prstGeom>
+                  </pic:spPr>
+                </pic:pic>
+              </a:graphicData>
+            </a:graphic>
+          </wp:inline>
+        </w:drawing>
+      </w:r>
+    </w:p>
+    <w:p>
+      <w:pPr>
+        <w:pStyle w:val="Prrafodelista"/>
+        <w:spacing w:after="0" w:line="240" w:lineRule="auto"/>
+        <w:ind w:left="1080"/>
+        <w:jc w:val="both"/>
+        <w:rPr>
+          <w:rFonts w:ascii="Arial" w:hAnsi="Arial" w:cs="Arial"/>
+          <w:sz w:val="24"/>
+          <w:szCs w:val="24"/>
+        </w:rPr>
+      </w:pPr>
+    </w:p>
+    <w:p>
+      <w:pPr>
+        <w:pStyle w:val="Prrafodelista"/>
+        <w:spacing w:after="0" w:line="240" w:lineRule="auto"/>
+        <w:ind w:left="1080"/>
+        <w:jc w:val="both"/>
+        <w:rPr>
+          <w:rFonts w:ascii="Arial" w:hAnsi="Arial" w:cs="Arial"/>
+          <w:sz w:val="24"/>
+          <w:szCs w:val="24"/>
+        </w:rPr>
+      </w:pPr>
+      <w:r>
+        <w:rPr>
+          <w:rFonts w:ascii="Arial" w:hAnsi="Arial" w:cs="Arial"/>
+          <w:sz w:val="24"/>
+          <w:szCs w:val="24"/>
+        </w:rPr>
+        <w:t xml:space="preserve">La lógica con la cual funciona una el MVC es la siguiente: </w:t>
+      </w:r>
+    </w:p>
+    <w:p>
+      <w:pPr>
+        <w:pStyle w:val="Prrafodelista"/>
+        <w:numPr>
+          <w:ilvl w:val="2"/>
+          <w:numId w:val="1"/>
+        </w:numPr>
+        <w:spacing w:after="0" w:line="240" w:lineRule="auto"/>
+        <w:jc w:val="both"/>
+        <w:rPr>
+          <w:rFonts w:ascii="Arial" w:hAnsi="Arial" w:cs="Arial"/>
+          <w:sz w:val="24"/>
+          <w:szCs w:val="24"/>
+        </w:rPr>
+      </w:pPr>
+      <w:r>
+        <w:rPr>
+          <w:rFonts w:ascii="Arial" w:hAnsi="Arial" w:cs="Arial"/>
+          <w:sz w:val="24"/>
+          <w:szCs w:val="24"/>
+        </w:rPr>
+        <w:t xml:space="preserve">El Usuario ingresa al sitio y se le es mostrada una vista. </w:t>
+      </w:r>
+    </w:p>
+    <w:p>
+      <w:pPr>
+        <w:pStyle w:val="Prrafodelista"/>
+        <w:numPr>
+          <w:ilvl w:val="2"/>
+          <w:numId w:val="1"/>
+        </w:numPr>
+        <w:spacing w:after="0" w:line="240" w:lineRule="auto"/>
+        <w:jc w:val="both"/>
+        <w:rPr>
+          <w:rFonts w:ascii="Arial" w:hAnsi="Arial" w:cs="Arial"/>
+          <w:sz w:val="24"/>
+          <w:szCs w:val="24"/>
+        </w:rPr>
+      </w:pPr>
+      <w:r>
+        <w:rPr>
+          <w:rFonts w:ascii="Arial" w:hAnsi="Arial" w:cs="Arial"/>
+          <w:sz w:val="24"/>
+          <w:szCs w:val="24"/>
+        </w:rPr>
+        <w:t xml:space="preserve">El usuario ejecuta una acción. </w:t>
+      </w:r>
+      <w:r>
+        <w:rPr>
+          <w:rFonts w:ascii="Arial" w:hAnsi="Arial" w:cs="Arial"/>
+          <w:sz w:val="24"/>
+          <w:szCs w:val="24"/>
+        </w:rPr>
+        <w:tab/>
+      </w:r>
+    </w:p>
+    <w:p>
+      <w:pPr>
+        <w:pStyle w:val="Prrafodelista"/>
+        <w:numPr>
+          <w:ilvl w:val="2"/>
+          <w:numId w:val="1"/>
+        </w:numPr>
+        <w:spacing w:after="0" w:line="240" w:lineRule="auto"/>
+        <w:jc w:val="both"/>
+        <w:rPr>
+          <w:rFonts w:ascii="Arial" w:hAnsi="Arial" w:cs="Arial"/>
+          <w:sz w:val="24"/>
+          <w:szCs w:val="24"/>
+        </w:rPr>
+      </w:pPr>
+      <w:r>
+        <w:rPr>
+          <w:rFonts w:ascii="Arial" w:hAnsi="Arial" w:cs="Arial"/>
+          <w:sz w:val="24"/>
+          <w:szCs w:val="24"/>
+        </w:rPr>
+        <w:t>La acci</w:t>
+      </w:r>
+      <w:r>
+        <w:rPr>
+          <w:rFonts w:ascii="Arial" w:hAnsi="Arial" w:cs="Arial"/>
+          <w:sz w:val="24"/>
+          <w:szCs w:val="24"/>
+        </w:rPr>
+        <w:t>ó</w:t>
+      </w:r>
+      <w:r>
+        <w:rPr>
+          <w:rFonts w:ascii="Arial" w:hAnsi="Arial" w:cs="Arial"/>
+          <w:sz w:val="24"/>
+          <w:szCs w:val="24"/>
+        </w:rPr>
+        <w:t>n ejecutada es recibida por el controlador</w:t>
+      </w:r>
+      <w:r>
+        <w:rPr>
+          <w:rFonts w:ascii="Arial" w:hAnsi="Arial" w:cs="Arial"/>
+          <w:sz w:val="24"/>
+          <w:szCs w:val="24"/>
+        </w:rPr>
+        <w:t xml:space="preserve"> y envía la información a los modelos. </w:t>
+      </w:r>
+    </w:p>
+    <w:p>
+      <w:pPr>
+        <w:pStyle w:val="Prrafodelista"/>
+        <w:numPr>
+          <w:ilvl w:val="2"/>
+          <w:numId w:val="1"/>
+        </w:numPr>
+        <w:spacing w:after="0" w:line="240" w:lineRule="auto"/>
+        <w:jc w:val="both"/>
+        <w:rPr>
+          <w:rFonts w:ascii="Arial" w:hAnsi="Arial" w:cs="Arial"/>
+          <w:sz w:val="24"/>
+          <w:szCs w:val="24"/>
+        </w:rPr>
+      </w:pPr>
+      <w:bookmarkStart w:id="0" w:name="_GoBack"/>
+      <w:bookmarkEnd w:id="0"/>
+      <w:r>
+        <w:rPr>
+          <w:rFonts w:ascii="Arial" w:hAnsi="Arial" w:cs="Arial"/>
+          <w:sz w:val="24"/>
+          <w:szCs w:val="24"/>
+        </w:rPr>
+        <w:t xml:space="preserve">Según la acción requerida y especificada por el controlador habrá un modelo que dará respuesta y </w:t>
+      </w:r>
+      <w:proofErr w:type="gramStart"/>
+      <w:r>
+        <w:rPr>
+          <w:rFonts w:ascii="Arial" w:hAnsi="Arial" w:cs="Arial"/>
+          <w:sz w:val="24"/>
+          <w:szCs w:val="24"/>
+        </w:rPr>
+        <w:t>reenviara</w:t>
+      </w:r>
+      <w:proofErr w:type="gramEnd"/>
+      <w:r>
+        <w:rPr>
+          <w:rFonts w:ascii="Arial" w:hAnsi="Arial" w:cs="Arial"/>
+          <w:sz w:val="24"/>
+          <w:szCs w:val="24"/>
+        </w:rPr>
+        <w:t xml:space="preserve"> la información ya procesada nuevamente al controlador. </w:t>
+      </w:r>
+    </w:p>
+    <w:p>
+      <w:pPr>
+        <w:pStyle w:val="Prrafodelista"/>
+        <w:numPr>
+          <w:ilvl w:val="2"/>
+          <w:numId w:val="1"/>
+        </w:numPr>
+        <w:spacing w:after="0" w:line="240" w:lineRule="auto"/>
+        <w:jc w:val="both"/>
+        <w:rPr>
+          <w:rFonts w:ascii="Arial" w:hAnsi="Arial" w:cs="Arial"/>
+          <w:sz w:val="24"/>
+          <w:szCs w:val="24"/>
+        </w:rPr>
+      </w:pPr>
+      <w:r>
+        <w:rPr>
+          <w:rFonts w:ascii="Arial" w:hAnsi="Arial" w:cs="Arial"/>
+          <w:sz w:val="24"/>
+          <w:szCs w:val="24"/>
+        </w:rPr>
+        <w:t xml:space="preserve">El controlador evalúa la información recibida y llama una nueva vista. </w:t>
+      </w:r>
+    </w:p>
+    <w:p>
+      <w:pPr>
+        <w:pStyle w:val="Prrafodelista"/>
+        <w:numPr>
+          <w:ilvl w:val="2"/>
+          <w:numId w:val="1"/>
+        </w:numPr>
+        <w:spacing w:after="0" w:line="240" w:lineRule="auto"/>
+        <w:jc w:val="both"/>
+        <w:rPr>
+          <w:rFonts w:ascii="Arial" w:hAnsi="Arial" w:cs="Arial"/>
+          <w:sz w:val="24"/>
+          <w:szCs w:val="24"/>
+        </w:rPr>
+      </w:pPr>
+      <w:r>
+        <w:rPr>
+          <w:rFonts w:ascii="Arial" w:hAnsi="Arial" w:cs="Arial"/>
+          <w:sz w:val="24"/>
+          <w:szCs w:val="24"/>
+        </w:rPr>
+        <w:t xml:space="preserve">Esta vista será mostrada al usuario. </w:t>
+      </w:r>
+    </w:p>
+    <w:p>
+      <w:pPr>
+        <w:pStyle w:val="Prrafodelista"/>
+        <w:spacing w:after="0" w:line="240" w:lineRule="auto"/>
+        <w:ind w:left="1080"/>
+        <w:jc w:val="both"/>
+        <w:rPr>
+          <w:rFonts w:ascii="Arial" w:hAnsi="Arial" w:cs="Arial"/>
+          <w:sz w:val="24"/>
+          <w:szCs w:val="24"/>
+        </w:rPr>
+      </w:pPr>
     </w:p>
     <w:p/>
     <w:sectPr>
@@ -4873,7 +5594,7 @@
         <w:ind w:left="360" w:hanging="360"/>
       </w:pPr>
     </w:lvl>
-    <w:lvl w:ilvl="1" w:tplc="240A0019" w:tentative="1">
+    <w:lvl w:ilvl="1" w:tplc="240A0019">
       <w:start w:val="1"/>
       <w:numFmt w:val="lowerLetter"/>
       <w:lvlText w:val="%2."/>
@@ -4882,7 +5603,7 @@
         <w:ind w:left="1080" w:hanging="360"/>
       </w:pPr>
     </w:lvl>
-    <w:lvl w:ilvl="2" w:tplc="240A001B" w:tentative="1">
+    <w:lvl w:ilvl="2" w:tplc="240A001B">
       <w:start w:val="1"/>
       <w:numFmt w:val="lowerRoman"/>
       <w:lvlText w:val="%3."/>

</xml_diff>